<commit_message>
🌿: Thursday, June 29, 2023 at 8:00:06 AM Eastern European Summer Time
</commit_message>
<xml_diff>
--- a/year1/year1-term2/ВММА/exam/new/конспект.docx
+++ b/year1/year1-term2/ВММА/exam/new/конспект.docx
@@ -3996,7 +3996,37 @@
           <w:rFonts w:ascii="Arial" w:eastAsia="Arial" w:hAnsi="Arial" w:cs="Arial"/>
           <w:sz w:val="22"/>
         </w:rPr>
-        <w:t>якщо підінтегральна функція подана у виді добутку двох неперервних і гла́ дких функцій</w:t>
+        <w:t>якщо підінтегральна функція подана у ви</w:t>
+      </w:r>
+      <w:r>
+        <w:rPr>
+          <w:rFonts w:ascii="Arial" w:eastAsia="Arial" w:hAnsi="Arial" w:cs="Arial"/>
+          <w:sz w:val="22"/>
+          <w:lang w:val="uk-UA"/>
+        </w:rPr>
+        <w:t>гляді</w:t>
+      </w:r>
+      <w:r>
+        <w:rPr>
+          <w:rFonts w:ascii="Arial" w:eastAsia="Arial" w:hAnsi="Arial" w:cs="Arial"/>
+          <w:sz w:val="22"/>
+        </w:rPr>
+        <w:t xml:space="preserve"> добутку двох неперервних і гл</w:t>
+      </w:r>
+      <w:r>
+        <w:rPr>
+          <w:rFonts w:ascii="Arial" w:eastAsia="Arial" w:hAnsi="Arial" w:cs="Arial"/>
+          <w:sz w:val="22"/>
+          <w:lang w:val="uk-UA"/>
+        </w:rPr>
+        <w:t>а</w:t>
+      </w:r>
+      <w:r>
+        <w:rPr>
+          <w:rFonts w:ascii="Arial" w:eastAsia="Arial" w:hAnsi="Arial" w:cs="Arial"/>
+          <w:sz w:val="22"/>
+        </w:rPr>
+        <w:t>дких функцій</w:t>
       </w:r>
     </w:p>
     <w:p>
@@ -4015,6 +4045,14 @@
           <w:sz w:val="22"/>
         </w:rPr>
         <w:t>Що таке елементарний дріб? Дробово-раціональна функція? Як розкладають і інтегрують дробово-раціональні функції?</w:t>
+      </w:r>
+      <w:r>
+        <w:rPr>
+          <w:rFonts w:ascii="Arial" w:eastAsia="Arial" w:hAnsi="Arial" w:cs="Arial"/>
+          <w:sz w:val="22"/>
+          <w:lang w:val="uk-UA"/>
+        </w:rPr>
+        <w:t xml:space="preserve"> Правильний раціональний дріб</w:t>
       </w:r>
     </w:p>
     <w:p>
@@ -4404,6 +4442,24 @@
       <w:r>
         <w:t xml:space="preserve">Функція однієї чи кількох дійсних змінних називається диференційованою в точці, якщо в деякому околі цієї точки вона в певному сенсі досить добре наближається деякою лінійною функцією (відображенням). </w:t>
       </w:r>
+      <w:r>
+        <w:rPr>
+          <w:lang w:val="uk-UA"/>
+        </w:rPr>
+        <w:t>Коли функція диференційована</w:t>
+      </w:r>
+      <w:r>
+        <w:rPr>
+          <w:lang w:val="uk-UA"/>
+        </w:rPr>
+        <w:t xml:space="preserve"> в точці</w:t>
+      </w:r>
+      <w:r>
+        <w:rPr>
+          <w:lang w:val="uk-UA"/>
+        </w:rPr>
+        <w:t>?</w:t>
+      </w:r>
     </w:p>
     <w:p>
       <w:pPr>
@@ -4416,6 +4472,12 @@
       <w:r>
         <w:t xml:space="preserve">Якщо всі часткові похідні в точці існують і є в ній неперервними то функція є диференційованою. </w:t>
       </w:r>
+      <w:r>
+        <w:rPr>
+          <w:lang w:val="uk-UA"/>
+        </w:rPr>
+        <w:t>Коли функція диференційована?</w:t>
+      </w:r>
     </w:p>
     <w:p>
       <w:pPr>
@@ -4427,6 +4489,12 @@
       </w:pPr>
       <w:r>
         <w:t xml:space="preserve">Повним диференціалом функції двох незалежних змінних називається головна частина повного приросту функції, лінійна відносно приростів незалежних змінних. Тобто овний диференціал функції двох змінних описує приріст функції від двох змінних (x, y) в околі певної точки (a, b). </w:t>
+      </w:r>
+      <w:r>
+        <w:rPr>
+          <w:lang w:val="uk-UA"/>
+        </w:rPr>
+        <w:t>Повний диференціал це</w:t>
       </w:r>
     </w:p>
     <w:p>
@@ -4439,7 +4507,14 @@
         <w:ind w:right="2" w:hanging="706"/>
       </w:pPr>
       <w:r>
-        <w:t xml:space="preserve">формула повного диференціала функції </w:t>
+        <w:lastRenderedPageBreak/>
+        <w:t>формула повного диференціала функції</w:t>
+      </w:r>
+      <w:r>
+        <w:rPr>
+          <w:lang w:val="uk-UA"/>
+        </w:rPr>
+        <w:t>. Повний диференціал функції</w:t>
       </w:r>
     </w:p>
     <w:p>
@@ -4449,7 +4524,6 @@
         <w:jc w:val="left"/>
       </w:pPr>
       <w:r>
-        <w:lastRenderedPageBreak/>
         <w:t xml:space="preserve"> </w:t>
       </w:r>
       <w:r>
@@ -4565,6 +4639,12 @@
       <w:r>
         <w:t xml:space="preserve">Щоб знайти похідну функції заданої неявно, потрібно обчислити похідну рівності (за x). Потім із отриманої рівності знайти значення y'(x). </w:t>
       </w:r>
+      <w:r>
+        <w:rPr>
+          <w:lang w:val="uk-UA"/>
+        </w:rPr>
+        <w:t>Похідна задана неявно</w:t>
+      </w:r>
     </w:p>
     <w:p>
       <w:pPr>
@@ -4633,6 +4713,7 @@
         <w:ind w:right="2" w:hanging="706"/>
       </w:pPr>
       <w:r>
+        <w:lastRenderedPageBreak/>
         <w:t xml:space="preserve">Градієнт - це векторна величина, яка характеризує найшвидше зростання функції в кожній точці її області визначення. Тому похідна за напрямом градієнта має найбільше значення. </w:t>
       </w:r>
     </w:p>

</xml_diff>

<commit_message>
🌿: Thursday, June 29, 2023 at 8:28:29 AM Eastern European Summer Time
</commit_message>
<xml_diff>
--- a/year1/year1-term2/ВММА/exam/new/конспект.docx
+++ b/year1/year1-term2/ВММА/exam/new/конспект.docx
@@ -3622,6 +3622,9 @@
         <w:spacing w:after="30"/>
         <w:ind w:left="295" w:right="10"/>
         <w:jc w:val="left"/>
+        <w:rPr>
+          <w:lang w:val="uk-UA"/>
+        </w:rPr>
       </w:pPr>
       <w:r>
         <w:rPr>
@@ -3629,6 +3632,22 @@
           <w:sz w:val="22"/>
         </w:rPr>
         <w:t>Первісна функція (інтеграл) є оберненою операцією до диференціювання функцій. Якщо дана функція f(x) є диференційованою на певному інтервалі, то її первісною функцією (інтегралом) є така функція F(x), для якої виконується F'(x) = f(x). У невизначеного не вказуються межі.</w:t>
+      </w:r>
+      <w:r>
+        <w:rPr>
+          <w:rFonts w:ascii="Arial" w:eastAsia="Arial" w:hAnsi="Arial" w:cs="Arial"/>
+          <w:sz w:val="22"/>
+          <w:lang w:val="uk-UA"/>
+        </w:rPr>
+        <w:t xml:space="preserve"> </w:t>
+      </w:r>
+      <w:r>
+        <w:rPr>
+          <w:rFonts w:ascii="Arial" w:eastAsia="Arial" w:hAnsi="Arial" w:cs="Arial"/>
+          <w:sz w:val="22"/>
+          <w:lang w:val="uk-UA"/>
+        </w:rPr>
+        <w:t>Невизначений інтеграл - це сукупність усіх первісних функції</w:t>
       </w:r>
     </w:p>
     <w:p>
@@ -3709,6 +3728,7 @@
           <w:rFonts w:ascii="Arial" w:eastAsia="Arial" w:hAnsi="Arial" w:cs="Arial"/>
           <w:sz w:val="22"/>
         </w:rPr>
+        <w:lastRenderedPageBreak/>
         <w:t>Таблиця інтегралів</w:t>
       </w:r>
     </w:p>
@@ -3722,7 +3742,6 @@
         <w:rPr>
           <w:noProof/>
         </w:rPr>
-        <w:lastRenderedPageBreak/>
         <w:drawing>
           <wp:inline distT="0" distB="0" distL="0" distR="0" wp14:anchorId="2BB30B08" wp14:editId="0EBAFDBD">
             <wp:extent cx="5543550" cy="5438775"/>

</xml_diff>